<commit_message>
Added word documents and powerpoints to github folder
Moved Testing documents to folder
move design idea and final design powerpoints to folder
</commit_message>
<xml_diff>
--- a/finalwebsite/Testing Table Template and Guide.docx
+++ b/finalwebsite/Testing Table Template and Guide.docx
@@ -10,8 +10,6 @@
           <w:lang w:val="en-NZ"/>
         </w:rPr>
       </w:pPr>
-      <w:bookmarkStart w:id="0" w:name="_GoBack"/>
-      <w:bookmarkEnd w:id="0"/>
       <w:r>
         <w:rPr>
           <w:lang w:val="en-NZ"/>
@@ -326,14 +324,12 @@
               </w:rPr>
               <w:t xml:space="preserve">Extreme – data that is at a limit of what should work e.g. if numbers need to be 1-10 test 0,1,10, 11 to make sure that they give the expected </w:t>
             </w:r>
-            <w:proofErr w:type="spellStart"/>
-            <w:r>
-              <w:rPr>
-                <w:lang w:val="en-NZ"/>
-              </w:rPr>
-              <w:t>resunt</w:t>
-            </w:r>
-            <w:proofErr w:type="spellEnd"/>
+            <w:r>
+              <w:rPr>
+                <w:lang w:val="en-NZ"/>
+              </w:rPr>
+              <w:t>result</w:t>
+            </w:r>
           </w:p>
           <w:p>
             <w:pPr>
@@ -381,16 +377,8 @@
               <w:rPr>
                 <w:lang w:val="en-NZ"/>
               </w:rPr>
-              <w:t xml:space="preserve">What </w:t>
-            </w:r>
-            <w:proofErr w:type="gramStart"/>
-            <w:r>
-              <w:rPr>
-                <w:lang w:val="en-NZ"/>
-              </w:rPr>
-              <w:t>actually happened</w:t>
-            </w:r>
-            <w:proofErr w:type="gramEnd"/>
+              <w:t>What actually happened</w:t>
+            </w:r>
           </w:p>
         </w:tc>
         <w:tc>
@@ -851,15 +839,7 @@
     </w:tbl>
     <w:p>
       <w:r>
-        <w:t xml:space="preserve">You might want to </w:t>
-      </w:r>
-      <w:proofErr w:type="spellStart"/>
-      <w:r>
-        <w:t>colour</w:t>
-      </w:r>
-      <w:proofErr w:type="spellEnd"/>
-      <w:r>
-        <w:t xml:space="preserve"> code tasks when they are completed.</w:t>
+        <w:t>You might want to colour code tasks when they are completed.</w:t>
       </w:r>
     </w:p>
     <w:p>
@@ -889,8 +869,8 @@
       </w:tblPr>
       <w:tblGrid>
         <w:gridCol w:w="565"/>
-        <w:gridCol w:w="5514"/>
-        <w:gridCol w:w="1055"/>
+        <w:gridCol w:w="4250"/>
+        <w:gridCol w:w="2319"/>
         <w:gridCol w:w="1105"/>
         <w:gridCol w:w="2103"/>
         <w:gridCol w:w="2103"/>
@@ -922,7 +902,7 @@
         </w:tc>
         <w:tc>
           <w:tcPr>
-            <w:tcW w:w="5514" w:type="dxa"/>
+            <w:tcW w:w="4250" w:type="dxa"/>
           </w:tcPr>
           <w:p>
             <w:pPr>
@@ -944,7 +924,7 @@
         </w:tc>
         <w:tc>
           <w:tcPr>
-            <w:tcW w:w="1055" w:type="dxa"/>
+            <w:tcW w:w="2319" w:type="dxa"/>
           </w:tcPr>
           <w:p>
             <w:pPr>
@@ -1065,30 +1045,48 @@
                 <w:lang w:val="en-NZ"/>
               </w:rPr>
             </w:pPr>
-          </w:p>
-        </w:tc>
-        <w:tc>
-          <w:tcPr>
-            <w:tcW w:w="5514" w:type="dxa"/>
-          </w:tcPr>
-          <w:p>
-            <w:pPr>
-              <w:rPr>
-                <w:lang w:val="en-NZ"/>
-              </w:rPr>
-            </w:pPr>
-          </w:p>
-        </w:tc>
-        <w:tc>
-          <w:tcPr>
-            <w:tcW w:w="1055" w:type="dxa"/>
-          </w:tcPr>
-          <w:p>
-            <w:pPr>
-              <w:rPr>
-                <w:lang w:val="en-NZ"/>
-              </w:rPr>
-            </w:pPr>
+            <w:r>
+              <w:rPr>
+                <w:lang w:val="en-NZ"/>
+              </w:rPr>
+              <w:t>1</w:t>
+            </w:r>
+          </w:p>
+        </w:tc>
+        <w:tc>
+          <w:tcPr>
+            <w:tcW w:w="4250" w:type="dxa"/>
+          </w:tcPr>
+          <w:p>
+            <w:pPr>
+              <w:rPr>
+                <w:lang w:val="en-NZ"/>
+              </w:rPr>
+            </w:pPr>
+            <w:r>
+              <w:rPr>
+                <w:lang w:val="en-NZ"/>
+              </w:rPr>
+              <w:t>Testing to see if link to page 1 (junior uniform) is functional</w:t>
+            </w:r>
+          </w:p>
+        </w:tc>
+        <w:tc>
+          <w:tcPr>
+            <w:tcW w:w="2319" w:type="dxa"/>
+          </w:tcPr>
+          <w:p>
+            <w:pPr>
+              <w:rPr>
+                <w:lang w:val="en-NZ"/>
+              </w:rPr>
+            </w:pPr>
+            <w:r>
+              <w:rPr>
+                <w:lang w:val="en-NZ"/>
+              </w:rPr>
+              <w:t>Click of the box with the link</w:t>
+            </w:r>
           </w:p>
         </w:tc>
         <w:tc>
@@ -1101,6 +1099,12 @@
                 <w:lang w:val="en-NZ"/>
               </w:rPr>
             </w:pPr>
+            <w:r>
+              <w:rPr>
+                <w:lang w:val="en-NZ"/>
+              </w:rPr>
+              <w:t>HCI</w:t>
+            </w:r>
           </w:p>
         </w:tc>
         <w:tc>
@@ -1113,6 +1117,12 @@
                 <w:lang w:val="en-NZ"/>
               </w:rPr>
             </w:pPr>
+            <w:r>
+              <w:rPr>
+                <w:lang w:val="en-NZ"/>
+              </w:rPr>
+              <w:t>Should be redirected to junior uniform page</w:t>
+            </w:r>
           </w:p>
         </w:tc>
         <w:tc>
@@ -1125,6 +1135,12 @@
                 <w:lang w:val="en-NZ"/>
               </w:rPr>
             </w:pPr>
+            <w:r>
+              <w:rPr>
+                <w:lang w:val="en-NZ"/>
+              </w:rPr>
+              <w:t>Redirected to the junior uniform page</w:t>
+            </w:r>
           </w:p>
         </w:tc>
         <w:tc>
@@ -1137,6 +1153,12 @@
                 <w:lang w:val="en-NZ"/>
               </w:rPr>
             </w:pPr>
+            <w:r>
+              <w:rPr>
+                <w:lang w:val="en-NZ"/>
+              </w:rPr>
+              <w:t>none</w:t>
+            </w:r>
           </w:p>
         </w:tc>
       </w:tr>
@@ -1152,30 +1174,48 @@
                 <w:lang w:val="en-NZ"/>
               </w:rPr>
             </w:pPr>
-          </w:p>
-        </w:tc>
-        <w:tc>
-          <w:tcPr>
-            <w:tcW w:w="5514" w:type="dxa"/>
-          </w:tcPr>
-          <w:p>
-            <w:pPr>
-              <w:rPr>
-                <w:lang w:val="en-NZ"/>
-              </w:rPr>
-            </w:pPr>
-          </w:p>
-        </w:tc>
-        <w:tc>
-          <w:tcPr>
-            <w:tcW w:w="1055" w:type="dxa"/>
-          </w:tcPr>
-          <w:p>
-            <w:pPr>
-              <w:rPr>
-                <w:lang w:val="en-NZ"/>
-              </w:rPr>
-            </w:pPr>
+            <w:r>
+              <w:rPr>
+                <w:lang w:val="en-NZ"/>
+              </w:rPr>
+              <w:t>2</w:t>
+            </w:r>
+          </w:p>
+        </w:tc>
+        <w:tc>
+          <w:tcPr>
+            <w:tcW w:w="4250" w:type="dxa"/>
+          </w:tcPr>
+          <w:p>
+            <w:pPr>
+              <w:rPr>
+                <w:lang w:val="en-NZ"/>
+              </w:rPr>
+            </w:pPr>
+            <w:r>
+              <w:rPr>
+                <w:lang w:val="en-NZ"/>
+              </w:rPr>
+              <w:t>Testing to see if link to page 2 (senior uniform) is functional</w:t>
+            </w:r>
+          </w:p>
+        </w:tc>
+        <w:tc>
+          <w:tcPr>
+            <w:tcW w:w="2319" w:type="dxa"/>
+          </w:tcPr>
+          <w:p>
+            <w:pPr>
+              <w:rPr>
+                <w:lang w:val="en-NZ"/>
+              </w:rPr>
+            </w:pPr>
+            <w:r>
+              <w:rPr>
+                <w:lang w:val="en-NZ"/>
+              </w:rPr>
+              <w:t>Click of the box with the link</w:t>
+            </w:r>
           </w:p>
         </w:tc>
         <w:tc>
@@ -1188,6 +1228,12 @@
                 <w:lang w:val="en-NZ"/>
               </w:rPr>
             </w:pPr>
+            <w:r>
+              <w:rPr>
+                <w:lang w:val="en-NZ"/>
+              </w:rPr>
+              <w:t>HCI</w:t>
+            </w:r>
           </w:p>
         </w:tc>
         <w:tc>
@@ -1200,6 +1246,12 @@
                 <w:lang w:val="en-NZ"/>
               </w:rPr>
             </w:pPr>
+            <w:r>
+              <w:rPr>
+                <w:lang w:val="en-NZ"/>
+              </w:rPr>
+              <w:t>Should be redirected to senior uniform page</w:t>
+            </w:r>
           </w:p>
         </w:tc>
         <w:tc>
@@ -1212,6 +1264,24 @@
                 <w:lang w:val="en-NZ"/>
               </w:rPr>
             </w:pPr>
+            <w:r>
+              <w:rPr>
+                <w:lang w:val="en-NZ"/>
+              </w:rPr>
+              <w:t xml:space="preserve">Redirected to the </w:t>
+            </w:r>
+            <w:r>
+              <w:rPr>
+                <w:lang w:val="en-NZ"/>
+              </w:rPr>
+              <w:t>senior</w:t>
+            </w:r>
+            <w:r>
+              <w:rPr>
+                <w:lang w:val="en-NZ"/>
+              </w:rPr>
+              <w:t xml:space="preserve"> uniform page</w:t>
+            </w:r>
           </w:p>
         </w:tc>
         <w:tc>
@@ -1224,6 +1294,12 @@
                 <w:lang w:val="en-NZ"/>
               </w:rPr>
             </w:pPr>
+            <w:r>
+              <w:rPr>
+                <w:lang w:val="en-NZ"/>
+              </w:rPr>
+              <w:t>none</w:t>
+            </w:r>
           </w:p>
         </w:tc>
       </w:tr>
@@ -1239,30 +1315,60 @@
                 <w:lang w:val="en-NZ"/>
               </w:rPr>
             </w:pPr>
-          </w:p>
-        </w:tc>
-        <w:tc>
-          <w:tcPr>
-            <w:tcW w:w="5514" w:type="dxa"/>
-          </w:tcPr>
-          <w:p>
-            <w:pPr>
-              <w:rPr>
-                <w:lang w:val="en-NZ"/>
-              </w:rPr>
-            </w:pPr>
-          </w:p>
-        </w:tc>
-        <w:tc>
-          <w:tcPr>
-            <w:tcW w:w="1055" w:type="dxa"/>
-          </w:tcPr>
-          <w:p>
-            <w:pPr>
-              <w:rPr>
-                <w:lang w:val="en-NZ"/>
-              </w:rPr>
-            </w:pPr>
+            <w:r>
+              <w:rPr>
+                <w:lang w:val="en-NZ"/>
+              </w:rPr>
+              <w:t>3</w:t>
+            </w:r>
+          </w:p>
+        </w:tc>
+        <w:tc>
+          <w:tcPr>
+            <w:tcW w:w="4250" w:type="dxa"/>
+          </w:tcPr>
+          <w:p>
+            <w:pPr>
+              <w:rPr>
+                <w:lang w:val="en-NZ"/>
+              </w:rPr>
+            </w:pPr>
+            <w:r>
+              <w:rPr>
+                <w:lang w:val="en-NZ"/>
+              </w:rPr>
+              <w:t>Testing to see if like to page 3 (</w:t>
+            </w:r>
+            <w:r>
+              <w:rPr>
+                <w:lang w:val="en-NZ"/>
+              </w:rPr>
+              <w:t>Shop Location</w:t>
+            </w:r>
+            <w:r>
+              <w:rPr>
+                <w:lang w:val="en-NZ"/>
+              </w:rPr>
+              <w:t>) is functional</w:t>
+            </w:r>
+          </w:p>
+        </w:tc>
+        <w:tc>
+          <w:tcPr>
+            <w:tcW w:w="2319" w:type="dxa"/>
+          </w:tcPr>
+          <w:p>
+            <w:pPr>
+              <w:rPr>
+                <w:lang w:val="en-NZ"/>
+              </w:rPr>
+            </w:pPr>
+            <w:r>
+              <w:rPr>
+                <w:lang w:val="en-NZ"/>
+              </w:rPr>
+              <w:t>Click of the box with the link</w:t>
+            </w:r>
           </w:p>
         </w:tc>
         <w:tc>
@@ -1275,6 +1381,12 @@
                 <w:lang w:val="en-NZ"/>
               </w:rPr>
             </w:pPr>
+            <w:r>
+              <w:rPr>
+                <w:lang w:val="en-NZ"/>
+              </w:rPr>
+              <w:t>HCI</w:t>
+            </w:r>
           </w:p>
         </w:tc>
         <w:tc>
@@ -1287,6 +1399,18 @@
                 <w:lang w:val="en-NZ"/>
               </w:rPr>
             </w:pPr>
+            <w:r>
+              <w:rPr>
+                <w:lang w:val="en-NZ"/>
+              </w:rPr>
+              <w:t xml:space="preserve">Should be redirected to </w:t>
+            </w:r>
+            <w:r>
+              <w:rPr>
+                <w:lang w:val="en-NZ"/>
+              </w:rPr>
+              <w:t>shop location page</w:t>
+            </w:r>
           </w:p>
         </w:tc>
         <w:tc>
@@ -1299,6 +1423,18 @@
                 <w:lang w:val="en-NZ"/>
               </w:rPr>
             </w:pPr>
+            <w:r>
+              <w:rPr>
+                <w:lang w:val="en-NZ"/>
+              </w:rPr>
+              <w:t xml:space="preserve">Redirected to the </w:t>
+            </w:r>
+            <w:r>
+              <w:rPr>
+                <w:lang w:val="en-NZ"/>
+              </w:rPr>
+              <w:t>shop location page</w:t>
+            </w:r>
           </w:p>
         </w:tc>
         <w:tc>
@@ -1311,6 +1447,12 @@
                 <w:lang w:val="en-NZ"/>
               </w:rPr>
             </w:pPr>
+            <w:r>
+              <w:rPr>
+                <w:lang w:val="en-NZ"/>
+              </w:rPr>
+              <w:t>none</w:t>
+            </w:r>
           </w:p>
         </w:tc>
       </w:tr>
@@ -1326,30 +1468,48 @@
                 <w:lang w:val="en-NZ"/>
               </w:rPr>
             </w:pPr>
-          </w:p>
-        </w:tc>
-        <w:tc>
-          <w:tcPr>
-            <w:tcW w:w="5514" w:type="dxa"/>
-          </w:tcPr>
-          <w:p>
-            <w:pPr>
-              <w:rPr>
-                <w:lang w:val="en-NZ"/>
-              </w:rPr>
-            </w:pPr>
-          </w:p>
-        </w:tc>
-        <w:tc>
-          <w:tcPr>
-            <w:tcW w:w="1055" w:type="dxa"/>
-          </w:tcPr>
-          <w:p>
-            <w:pPr>
-              <w:rPr>
-                <w:lang w:val="en-NZ"/>
-              </w:rPr>
-            </w:pPr>
+            <w:r>
+              <w:rPr>
+                <w:lang w:val="en-NZ"/>
+              </w:rPr>
+              <w:t>4</w:t>
+            </w:r>
+          </w:p>
+        </w:tc>
+        <w:tc>
+          <w:tcPr>
+            <w:tcW w:w="4250" w:type="dxa"/>
+          </w:tcPr>
+          <w:p>
+            <w:pPr>
+              <w:rPr>
+                <w:lang w:val="en-NZ"/>
+              </w:rPr>
+            </w:pPr>
+            <w:r>
+              <w:rPr>
+                <w:lang w:val="en-NZ"/>
+              </w:rPr>
+              <w:t>Testing to see if the link to welcome page(logo) is functional</w:t>
+            </w:r>
+          </w:p>
+        </w:tc>
+        <w:tc>
+          <w:tcPr>
+            <w:tcW w:w="2319" w:type="dxa"/>
+          </w:tcPr>
+          <w:p>
+            <w:pPr>
+              <w:rPr>
+                <w:lang w:val="en-NZ"/>
+              </w:rPr>
+            </w:pPr>
+            <w:r>
+              <w:rPr>
+                <w:lang w:val="en-NZ"/>
+              </w:rPr>
+              <w:t>Click on the image with the link</w:t>
+            </w:r>
           </w:p>
         </w:tc>
         <w:tc>
@@ -1362,6 +1522,12 @@
                 <w:lang w:val="en-NZ"/>
               </w:rPr>
             </w:pPr>
+            <w:r>
+              <w:rPr>
+                <w:lang w:val="en-NZ"/>
+              </w:rPr>
+              <w:t>HCI</w:t>
+            </w:r>
           </w:p>
         </w:tc>
         <w:tc>
@@ -1374,6 +1540,12 @@
                 <w:lang w:val="en-NZ"/>
               </w:rPr>
             </w:pPr>
+            <w:r>
+              <w:rPr>
+                <w:lang w:val="en-NZ"/>
+              </w:rPr>
+              <w:t>Should be redirected to welcome page</w:t>
+            </w:r>
           </w:p>
         </w:tc>
         <w:tc>
@@ -1386,6 +1558,12 @@
                 <w:lang w:val="en-NZ"/>
               </w:rPr>
             </w:pPr>
+            <w:r>
+              <w:rPr>
+                <w:lang w:val="en-NZ"/>
+              </w:rPr>
+              <w:t>Redirected to the welcome page</w:t>
+            </w:r>
           </w:p>
         </w:tc>
         <w:tc>
@@ -1398,6 +1576,12 @@
                 <w:lang w:val="en-NZ"/>
               </w:rPr>
             </w:pPr>
+            <w:r>
+              <w:rPr>
+                <w:lang w:val="en-NZ"/>
+              </w:rPr>
+              <w:t>none</w:t>
+            </w:r>
           </w:p>
         </w:tc>
       </w:tr>
@@ -1413,30 +1597,61 @@
                 <w:lang w:val="en-NZ"/>
               </w:rPr>
             </w:pPr>
-          </w:p>
-        </w:tc>
-        <w:tc>
-          <w:tcPr>
-            <w:tcW w:w="5514" w:type="dxa"/>
-          </w:tcPr>
-          <w:p>
-            <w:pPr>
-              <w:rPr>
-                <w:lang w:val="en-NZ"/>
-              </w:rPr>
-            </w:pPr>
-          </w:p>
-        </w:tc>
-        <w:tc>
-          <w:tcPr>
-            <w:tcW w:w="1055" w:type="dxa"/>
-          </w:tcPr>
-          <w:p>
-            <w:pPr>
-              <w:rPr>
-                <w:lang w:val="en-NZ"/>
-              </w:rPr>
-            </w:pPr>
+            <w:r>
+              <w:rPr>
+                <w:lang w:val="en-NZ"/>
+              </w:rPr>
+              <w:lastRenderedPageBreak/>
+              <w:t>5</w:t>
+            </w:r>
+          </w:p>
+        </w:tc>
+        <w:tc>
+          <w:tcPr>
+            <w:tcW w:w="4250" w:type="dxa"/>
+          </w:tcPr>
+          <w:p>
+            <w:pPr>
+              <w:rPr>
+                <w:lang w:val="en-NZ"/>
+              </w:rPr>
+            </w:pPr>
+            <w:r>
+              <w:rPr>
+                <w:lang w:val="en-NZ"/>
+              </w:rPr>
+              <w:t>Testing to see if headers on the uniform items li</w:t>
+            </w:r>
+            <w:r>
+              <w:rPr>
+                <w:lang w:val="en-NZ"/>
+              </w:rPr>
+              <w:t>ne up</w:t>
+            </w:r>
+          </w:p>
+        </w:tc>
+        <w:tc>
+          <w:tcPr>
+            <w:tcW w:w="2319" w:type="dxa"/>
+          </w:tcPr>
+          <w:p>
+            <w:pPr>
+              <w:rPr>
+                <w:lang w:val="en-NZ"/>
+              </w:rPr>
+            </w:pPr>
+            <w:r>
+              <w:rPr>
+                <w:lang w:val="en-NZ"/>
+              </w:rPr>
+              <w:t xml:space="preserve">Looking at </w:t>
+            </w:r>
+            <w:r>
+              <w:rPr>
+                <w:lang w:val="en-NZ"/>
+              </w:rPr>
+              <w:t>headers for uniform headers</w:t>
+            </w:r>
           </w:p>
         </w:tc>
         <w:tc>
@@ -1449,6 +1664,18 @@
                 <w:lang w:val="en-NZ"/>
               </w:rPr>
             </w:pPr>
+            <w:r>
+              <w:rPr>
+                <w:lang w:val="en-NZ"/>
+              </w:rPr>
+              <w:t>HC</w:t>
+            </w:r>
+            <w:r>
+              <w:rPr>
+                <w:lang w:val="en-NZ"/>
+              </w:rPr>
+              <w:t>I</w:t>
+            </w:r>
           </w:p>
         </w:tc>
         <w:tc>
@@ -1461,6 +1688,12 @@
                 <w:lang w:val="en-NZ"/>
               </w:rPr>
             </w:pPr>
+            <w:r>
+              <w:rPr>
+                <w:lang w:val="en-NZ"/>
+              </w:rPr>
+              <w:t>Headers should line up</w:t>
+            </w:r>
           </w:p>
         </w:tc>
         <w:tc>
@@ -1473,6 +1706,18 @@
                 <w:lang w:val="en-NZ"/>
               </w:rPr>
             </w:pPr>
+            <w:r>
+              <w:rPr>
+                <w:lang w:val="en-NZ"/>
+              </w:rPr>
+              <w:t xml:space="preserve">Headers </w:t>
+            </w:r>
+            <w:r>
+              <w:rPr>
+                <w:lang w:val="en-NZ"/>
+              </w:rPr>
+              <w:t>uneven</w:t>
+            </w:r>
           </w:p>
         </w:tc>
         <w:tc>
@@ -1485,6 +1730,12 @@
                 <w:lang w:val="en-NZ"/>
               </w:rPr>
             </w:pPr>
+            <w:r>
+              <w:rPr>
+                <w:lang w:val="en-NZ"/>
+              </w:rPr>
+              <w:t>Fix header numbers</w:t>
+            </w:r>
           </w:p>
         </w:tc>
       </w:tr>
@@ -1500,30 +1751,48 @@
                 <w:lang w:val="en-NZ"/>
               </w:rPr>
             </w:pPr>
-          </w:p>
-        </w:tc>
-        <w:tc>
-          <w:tcPr>
-            <w:tcW w:w="5514" w:type="dxa"/>
-          </w:tcPr>
-          <w:p>
-            <w:pPr>
-              <w:rPr>
-                <w:lang w:val="en-NZ"/>
-              </w:rPr>
-            </w:pPr>
-          </w:p>
-        </w:tc>
-        <w:tc>
-          <w:tcPr>
-            <w:tcW w:w="1055" w:type="dxa"/>
-          </w:tcPr>
-          <w:p>
-            <w:pPr>
-              <w:rPr>
-                <w:lang w:val="en-NZ"/>
-              </w:rPr>
-            </w:pPr>
+            <w:r>
+              <w:rPr>
+                <w:lang w:val="en-NZ"/>
+              </w:rPr>
+              <w:t>6</w:t>
+            </w:r>
+          </w:p>
+        </w:tc>
+        <w:tc>
+          <w:tcPr>
+            <w:tcW w:w="4250" w:type="dxa"/>
+          </w:tcPr>
+          <w:p>
+            <w:pPr>
+              <w:rPr>
+                <w:lang w:val="en-NZ"/>
+              </w:rPr>
+            </w:pPr>
+            <w:r>
+              <w:rPr>
+                <w:lang w:val="en-NZ"/>
+              </w:rPr>
+              <w:t>Testing to see if fixed headers work</w:t>
+            </w:r>
+          </w:p>
+        </w:tc>
+        <w:tc>
+          <w:tcPr>
+            <w:tcW w:w="2319" w:type="dxa"/>
+          </w:tcPr>
+          <w:p>
+            <w:pPr>
+              <w:rPr>
+                <w:lang w:val="en-NZ"/>
+              </w:rPr>
+            </w:pPr>
+            <w:r>
+              <w:rPr>
+                <w:lang w:val="en-NZ"/>
+              </w:rPr>
+              <w:t>Looking at headers for uniform headers</w:t>
+            </w:r>
           </w:p>
         </w:tc>
         <w:tc>
@@ -1536,6 +1805,12 @@
                 <w:lang w:val="en-NZ"/>
               </w:rPr>
             </w:pPr>
+            <w:r>
+              <w:rPr>
+                <w:lang w:val="en-NZ"/>
+              </w:rPr>
+              <w:t>HCI</w:t>
+            </w:r>
           </w:p>
         </w:tc>
         <w:tc>
@@ -1548,6 +1823,12 @@
                 <w:lang w:val="en-NZ"/>
               </w:rPr>
             </w:pPr>
+            <w:r>
+              <w:rPr>
+                <w:lang w:val="en-NZ"/>
+              </w:rPr>
+              <w:t>Headers should now line up</w:t>
+            </w:r>
           </w:p>
         </w:tc>
         <w:tc>
@@ -1560,6 +1841,12 @@
                 <w:lang w:val="en-NZ"/>
               </w:rPr>
             </w:pPr>
+            <w:r>
+              <w:rPr>
+                <w:lang w:val="en-NZ"/>
+              </w:rPr>
+              <w:t>Headers are in line</w:t>
+            </w:r>
           </w:p>
         </w:tc>
         <w:tc>
@@ -1572,6 +1859,14 @@
                 <w:lang w:val="en-NZ"/>
               </w:rPr>
             </w:pPr>
+            <w:r>
+              <w:rPr>
+                <w:lang w:val="en-NZ"/>
+              </w:rPr>
+              <w:t>none</w:t>
+            </w:r>
+            <w:bookmarkStart w:id="0" w:name="_GoBack"/>
+            <w:bookmarkEnd w:id="0"/>
           </w:p>
         </w:tc>
       </w:tr>
@@ -1625,7 +1920,6 @@
                 <w:bCs/>
                 <w:lang w:val="en-NZ"/>
               </w:rPr>
-              <w:lastRenderedPageBreak/>
               <w:t>Test No</w:t>
             </w:r>
           </w:p>
@@ -4982,27 +5276,28 @@
 </file>
 
 <file path=customXml/item1.xml><?xml version="1.0" encoding="utf-8"?>
-<ct:contentTypeSchema xmlns:ct="http://schemas.microsoft.com/office/2006/metadata/contentType" xmlns:ma="http://schemas.microsoft.com/office/2006/metadata/properties/metaAttributes" ct:_="" ma:_="" ma:contentTypeName="Document" ma:contentTypeID="0x01010054BE137535583449ACC447E606C3178B" ma:contentTypeVersion="11" ma:contentTypeDescription="Create a new document." ma:contentTypeScope="" ma:versionID="24e9332dab532c09634b1902ab1d9f18">
-  <xsd:schema xmlns:xsd="http://www.w3.org/2001/XMLSchema" xmlns:xs="http://www.w3.org/2001/XMLSchema" xmlns:p="http://schemas.microsoft.com/office/2006/metadata/properties" xmlns:ns2="d38a937f-8177-436a-b579-1b4b69d4481a" xmlns:ns3="60c08ee2-241c-4cfa-a9c0-778dd6d13250" targetNamespace="http://schemas.microsoft.com/office/2006/metadata/properties" ma:root="true" ma:fieldsID="f6c89ab452ac3b0d69053afe8ea8c1e6" ns2:_="" ns3:_="">
-    <xsd:import namespace="d38a937f-8177-436a-b579-1b4b69d4481a"/>
-    <xsd:import namespace="60c08ee2-241c-4cfa-a9c0-778dd6d13250"/>
+<ct:contentTypeSchema xmlns:ct="http://schemas.microsoft.com/office/2006/metadata/contentType" xmlns:ma="http://schemas.microsoft.com/office/2006/metadata/properties/metaAttributes" ct:_="" ma:_="" ma:contentTypeName="Document" ma:contentTypeID="0x0101003FF78851E1F25E4DB3F08E98350C15E6" ma:contentTypeVersion="12" ma:contentTypeDescription="Create a new document." ma:contentTypeScope="" ma:versionID="79c0ecb9f3758f88e38aa48afa637a6f">
+  <xsd:schema xmlns:xsd="http://www.w3.org/2001/XMLSchema" xmlns:xs="http://www.w3.org/2001/XMLSchema" xmlns:p="http://schemas.microsoft.com/office/2006/metadata/properties" xmlns:ns3="8ee3e7d8-258a-4751-9f1d-69364060795e" xmlns:ns4="34d5a33b-a77b-407b-b57b-ef6ec9645c6a" targetNamespace="http://schemas.microsoft.com/office/2006/metadata/properties" ma:root="true" ma:fieldsID="e7173e5e9da2467081f8dd54f7e8f787" ns3:_="" ns4:_="">
+    <xsd:import namespace="8ee3e7d8-258a-4751-9f1d-69364060795e"/>
+    <xsd:import namespace="34d5a33b-a77b-407b-b57b-ef6ec9645c6a"/>
     <xsd:element name="properties">
       <xsd:complexType>
         <xsd:sequence>
           <xsd:element name="documentManagement">
             <xsd:complexType>
               <xsd:all>
-                <xsd:element ref="ns2:MediaServiceMetadata" minOccurs="0"/>
-                <xsd:element ref="ns2:MediaServiceFastMetadata" minOccurs="0"/>
-                <xsd:element ref="ns2:MediaServiceAutoTags" minOccurs="0"/>
-                <xsd:element ref="ns2:MediaServiceOCR" minOccurs="0"/>
-                <xsd:element ref="ns3:SharedWithUsers" minOccurs="0"/>
-                <xsd:element ref="ns3:SharedWithDetails" minOccurs="0"/>
-                <xsd:element ref="ns2:MediaServiceGenerationTime" minOccurs="0"/>
-                <xsd:element ref="ns2:MediaServiceEventHashCode" minOccurs="0"/>
-                <xsd:element ref="ns2:MediaServiceDateTaken" minOccurs="0"/>
-                <xsd:element ref="ns2:MediaServiceAutoKeyPoints" minOccurs="0"/>
-                <xsd:element ref="ns2:MediaServiceKeyPoints" minOccurs="0"/>
+                <xsd:element ref="ns3:MediaServiceMetadata" minOccurs="0"/>
+                <xsd:element ref="ns3:MediaServiceFastMetadata" minOccurs="0"/>
+                <xsd:element ref="ns4:SharedWithUsers" minOccurs="0"/>
+                <xsd:element ref="ns4:SharedWithDetails" minOccurs="0"/>
+                <xsd:element ref="ns4:SharingHintHash" minOccurs="0"/>
+                <xsd:element ref="ns3:MediaServiceAutoTags" minOccurs="0"/>
+                <xsd:element ref="ns3:MediaServiceGenerationTime" minOccurs="0"/>
+                <xsd:element ref="ns3:MediaServiceEventHashCode" minOccurs="0"/>
+                <xsd:element ref="ns3:MediaServiceDateTaken" minOccurs="0"/>
+                <xsd:element ref="ns3:MediaServiceAutoKeyPoints" minOccurs="0"/>
+                <xsd:element ref="ns3:MediaServiceKeyPoints" minOccurs="0"/>
+                <xsd:element ref="ns3:MediaServiceOCR" minOccurs="0"/>
               </xsd:all>
             </xsd:complexType>
           </xsd:element>
@@ -5010,7 +5305,7 @@
       </xsd:complexType>
     </xsd:element>
   </xsd:schema>
-  <xsd:schema xmlns:xsd="http://www.w3.org/2001/XMLSchema" xmlns:xs="http://www.w3.org/2001/XMLSchema" xmlns:dms="http://schemas.microsoft.com/office/2006/documentManagement/types" xmlns:pc="http://schemas.microsoft.com/office/infopath/2007/PartnerControls" targetNamespace="d38a937f-8177-436a-b579-1b4b69d4481a" elementFormDefault="qualified">
+  <xsd:schema xmlns:xsd="http://www.w3.org/2001/XMLSchema" xmlns:xs="http://www.w3.org/2001/XMLSchema" xmlns:dms="http://schemas.microsoft.com/office/2006/documentManagement/types" xmlns:pc="http://schemas.microsoft.com/office/infopath/2007/PartnerControls" targetNamespace="8ee3e7d8-258a-4751-9f1d-69364060795e" elementFormDefault="qualified">
     <xsd:import namespace="http://schemas.microsoft.com/office/2006/documentManagement/types"/>
     <xsd:import namespace="http://schemas.microsoft.com/office/infopath/2007/PartnerControls"/>
     <xsd:element name="MediaServiceMetadata" ma:index="8" nillable="true" ma:displayName="MediaServiceMetadata" ma:hidden="true" ma:internalName="MediaServiceMetadata" ma:readOnly="true">
@@ -5023,16 +5318,9 @@
         <xsd:restriction base="dms:Note"/>
       </xsd:simpleType>
     </xsd:element>
-    <xsd:element name="MediaServiceAutoTags" ma:index="10" nillable="true" ma:displayName="Tags" ma:internalName="MediaServiceAutoTags" ma:readOnly="true">
+    <xsd:element name="MediaServiceAutoTags" ma:index="13" nillable="true" ma:displayName="Tags" ma:internalName="MediaServiceAutoTags" ma:readOnly="true">
       <xsd:simpleType>
         <xsd:restriction base="dms:Text"/>
-      </xsd:simpleType>
-    </xsd:element>
-    <xsd:element name="MediaServiceOCR" ma:index="11" nillable="true" ma:displayName="Extracted Text" ma:internalName="MediaServiceOCR" ma:readOnly="true">
-      <xsd:simpleType>
-        <xsd:restriction base="dms:Note">
-          <xsd:maxLength value="255"/>
-        </xsd:restriction>
       </xsd:simpleType>
     </xsd:element>
     <xsd:element name="MediaServiceGenerationTime" ma:index="14" nillable="true" ma:displayName="MediaServiceGenerationTime" ma:hidden="true" ma:internalName="MediaServiceGenerationTime" ma:readOnly="true">
@@ -5062,11 +5350,18 @@
         </xsd:restriction>
       </xsd:simpleType>
     </xsd:element>
+    <xsd:element name="MediaServiceOCR" ma:index="19" nillable="true" ma:displayName="Extracted Text" ma:internalName="MediaServiceOCR" ma:readOnly="true">
+      <xsd:simpleType>
+        <xsd:restriction base="dms:Note">
+          <xsd:maxLength value="255"/>
+        </xsd:restriction>
+      </xsd:simpleType>
+    </xsd:element>
   </xsd:schema>
-  <xsd:schema xmlns:xsd="http://www.w3.org/2001/XMLSchema" xmlns:xs="http://www.w3.org/2001/XMLSchema" xmlns:dms="http://schemas.microsoft.com/office/2006/documentManagement/types" xmlns:pc="http://schemas.microsoft.com/office/infopath/2007/PartnerControls" targetNamespace="60c08ee2-241c-4cfa-a9c0-778dd6d13250" elementFormDefault="qualified">
+  <xsd:schema xmlns:xsd="http://www.w3.org/2001/XMLSchema" xmlns:xs="http://www.w3.org/2001/XMLSchema" xmlns:dms="http://schemas.microsoft.com/office/2006/documentManagement/types" xmlns:pc="http://schemas.microsoft.com/office/infopath/2007/PartnerControls" targetNamespace="34d5a33b-a77b-407b-b57b-ef6ec9645c6a" elementFormDefault="qualified">
     <xsd:import namespace="http://schemas.microsoft.com/office/2006/documentManagement/types"/>
     <xsd:import namespace="http://schemas.microsoft.com/office/infopath/2007/PartnerControls"/>
-    <xsd:element name="SharedWithUsers" ma:index="12" nillable="true" ma:displayName="Shared With" ma:internalName="SharedWithUsers" ma:readOnly="true">
+    <xsd:element name="SharedWithUsers" ma:index="10" nillable="true" ma:displayName="Shared With" ma:internalName="SharedWithUsers" ma:readOnly="true">
       <xsd:complexType>
         <xsd:complexContent>
           <xsd:extension base="dms:UserMulti">
@@ -5085,11 +5380,16 @@
         </xsd:complexContent>
       </xsd:complexType>
     </xsd:element>
-    <xsd:element name="SharedWithDetails" ma:index="13" nillable="true" ma:displayName="Shared With Details" ma:internalName="SharedWithDetails" ma:readOnly="true">
+    <xsd:element name="SharedWithDetails" ma:index="11" nillable="true" ma:displayName="Shared With Details" ma:internalName="SharedWithDetails" ma:readOnly="true">
       <xsd:simpleType>
         <xsd:restriction base="dms:Note">
           <xsd:maxLength value="255"/>
         </xsd:restriction>
+      </xsd:simpleType>
+    </xsd:element>
+    <xsd:element name="SharingHintHash" ma:index="12" nillable="true" ma:displayName="Sharing Hint Hash" ma:hidden="true" ma:internalName="SharingHintHash" ma:readOnly="true">
+      <xsd:simpleType>
+        <xsd:restriction base="dms:Text"/>
       </xsd:simpleType>
     </xsd:element>
   </xsd:schema>
@@ -5193,12 +5493,6 @@
 </file>
 
 <file path=customXml/item2.xml><?xml version="1.0" encoding="utf-8"?>
-<p:properties xmlns:p="http://schemas.microsoft.com/office/2006/metadata/properties" xmlns:xsi="http://www.w3.org/2001/XMLSchema-instance" xmlns:pc="http://schemas.microsoft.com/office/infopath/2007/PartnerControls">
-  <documentManagement/>
-</p:properties>
-</file>
-
-<file path=customXml/item3.xml><?xml version="1.0" encoding="utf-8"?>
 <?mso-contentType ?>
 <FormTemplates xmlns="http://schemas.microsoft.com/sharepoint/v3/contenttype/forms">
   <Display>DocumentLibraryForm</Display>
@@ -5207,19 +5501,25 @@
 </FormTemplates>
 </file>
 
+<file path=customXml/item3.xml><?xml version="1.0" encoding="utf-8"?>
+<p:properties xmlns:p="http://schemas.microsoft.com/office/2006/metadata/properties" xmlns:xsi="http://www.w3.org/2001/XMLSchema-instance" xmlns:pc="http://schemas.microsoft.com/office/infopath/2007/PartnerControls">
+  <documentManagement/>
+</p:properties>
+</file>
+
 <file path=customXml/item4.xml><?xml version="1.0" encoding="utf-8"?>
 <b:Sources xmlns:b="http://schemas.openxmlformats.org/officeDocument/2006/bibliography" xmlns="http://schemas.openxmlformats.org/officeDocument/2006/bibliography" SelectedStyle="\APASixthEditionOfficeOnline.xsl" StyleName="APA" Version="6"/>
 </file>
 
 <file path=customXml/itemProps1.xml><?xml version="1.0" encoding="utf-8"?>
-<ds:datastoreItem xmlns:ds="http://schemas.openxmlformats.org/officeDocument/2006/customXml" ds:itemID="{884C65E4-AF90-4563-9272-7686C8A55205}">
+<ds:datastoreItem xmlns:ds="http://schemas.openxmlformats.org/officeDocument/2006/customXml" ds:itemID="{367749D6-56F9-41D5-BE95-26C530BC90B4}">
   <ds:schemaRefs>
     <ds:schemaRef ds:uri="http://schemas.microsoft.com/office/2006/metadata/contentType"/>
     <ds:schemaRef ds:uri="http://schemas.microsoft.com/office/2006/metadata/properties/metaAttributes"/>
     <ds:schemaRef ds:uri="http://www.w3.org/2001/XMLSchema"/>
     <ds:schemaRef ds:uri="http://schemas.microsoft.com/office/2006/metadata/properties"/>
-    <ds:schemaRef ds:uri="d38a937f-8177-436a-b579-1b4b69d4481a"/>
-    <ds:schemaRef ds:uri="60c08ee2-241c-4cfa-a9c0-778dd6d13250"/>
+    <ds:schemaRef ds:uri="8ee3e7d8-258a-4751-9f1d-69364060795e"/>
+    <ds:schemaRef ds:uri="34d5a33b-a77b-407b-b57b-ef6ec9645c6a"/>
     <ds:schemaRef ds:uri="http://schemas.microsoft.com/office/2006/documentManagement/types"/>
     <ds:schemaRef ds:uri="http://schemas.microsoft.com/office/infopath/2007/PartnerControls"/>
     <ds:schemaRef ds:uri="http://schemas.openxmlformats.org/package/2006/metadata/core-properties"/>
@@ -5231,23 +5531,6 @@
 </file>
 
 <file path=customXml/itemProps2.xml><?xml version="1.0" encoding="utf-8"?>
-<ds:datastoreItem xmlns:ds="http://schemas.openxmlformats.org/officeDocument/2006/customXml" ds:itemID="{0D176E42-9249-4E27-8105-A46063022221}">
-  <ds:schemaRefs>
-    <ds:schemaRef ds:uri="http://purl.org/dc/terms/"/>
-    <ds:schemaRef ds:uri="http://schemas.openxmlformats.org/package/2006/metadata/core-properties"/>
-    <ds:schemaRef ds:uri="http://purl.org/dc/dcmitype/"/>
-    <ds:schemaRef ds:uri="http://schemas.microsoft.com/office/infopath/2007/PartnerControls"/>
-    <ds:schemaRef ds:uri="http://purl.org/dc/elements/1.1/"/>
-    <ds:schemaRef ds:uri="http://schemas.microsoft.com/office/2006/metadata/properties"/>
-    <ds:schemaRef ds:uri="http://schemas.microsoft.com/office/2006/documentManagement/types"/>
-    <ds:schemaRef ds:uri="60c08ee2-241c-4cfa-a9c0-778dd6d13250"/>
-    <ds:schemaRef ds:uri="d38a937f-8177-436a-b579-1b4b69d4481a"/>
-    <ds:schemaRef ds:uri="http://www.w3.org/XML/1998/namespace"/>
-  </ds:schemaRefs>
-</ds:datastoreItem>
-</file>
-
-<file path=customXml/itemProps3.xml><?xml version="1.0" encoding="utf-8"?>
 <ds:datastoreItem xmlns:ds="http://schemas.openxmlformats.org/officeDocument/2006/customXml" ds:itemID="{214D9496-1F0A-4679-B301-32ED5E2B3A70}">
   <ds:schemaRefs>
     <ds:schemaRef ds:uri="http://schemas.microsoft.com/sharepoint/v3/contenttype/forms"/>
@@ -5255,8 +5538,17 @@
 </ds:datastoreItem>
 </file>
 
+<file path=customXml/itemProps3.xml><?xml version="1.0" encoding="utf-8"?>
+<ds:datastoreItem xmlns:ds="http://schemas.openxmlformats.org/officeDocument/2006/customXml" ds:itemID="{0D176E42-9249-4E27-8105-A46063022221}">
+  <ds:schemaRefs>
+    <ds:schemaRef ds:uri="http://schemas.microsoft.com/office/2006/metadata/properties"/>
+    <ds:schemaRef ds:uri="http://schemas.microsoft.com/office/infopath/2007/PartnerControls"/>
+  </ds:schemaRefs>
+</ds:datastoreItem>
+</file>
+
 <file path=customXml/itemProps4.xml><?xml version="1.0" encoding="utf-8"?>
-<ds:datastoreItem xmlns:ds="http://schemas.openxmlformats.org/officeDocument/2006/customXml" ds:itemID="{685C7ED4-E646-469C-9F8B-05CE97712651}">
+<ds:datastoreItem xmlns:ds="http://schemas.openxmlformats.org/officeDocument/2006/customXml" ds:itemID="{E1EE3667-B0F4-40C0-B837-89B6630F05FB}">
   <ds:schemaRefs>
     <ds:schemaRef ds:uri="http://schemas.openxmlformats.org/officeDocument/2006/bibliography"/>
   </ds:schemaRefs>

</xml_diff>

<commit_message>
final changes and making sure website is fully functional
</commit_message>
<xml_diff>
--- a/finalwebsite/Testing Table Template and Guide.docx
+++ b/finalwebsite/Testing Table Template and Guide.docx
@@ -377,8 +377,16 @@
               <w:rPr>
                 <w:lang w:val="en-NZ"/>
               </w:rPr>
-              <w:t>What actually happened</w:t>
-            </w:r>
+              <w:t xml:space="preserve">What </w:t>
+            </w:r>
+            <w:proofErr w:type="gramStart"/>
+            <w:r>
+              <w:rPr>
+                <w:lang w:val="en-NZ"/>
+              </w:rPr>
+              <w:t>actually happened</w:t>
+            </w:r>
+            <w:proofErr w:type="gramEnd"/>
           </w:p>
         </w:tc>
         <w:tc>
@@ -839,7 +847,15 @@
     </w:tbl>
     <w:p>
       <w:r>
-        <w:t>You might want to colour code tasks when they are completed.</w:t>
+        <w:t xml:space="preserve">You might want to </w:t>
+      </w:r>
+      <w:proofErr w:type="spellStart"/>
+      <w:r>
+        <w:t>colour</w:t>
+      </w:r>
+      <w:proofErr w:type="spellEnd"/>
+      <w:r>
+        <w:t xml:space="preserve"> code tasks when they are completed.</w:t>
       </w:r>
     </w:p>
     <w:p>
@@ -1268,19 +1284,7 @@
               <w:rPr>
                 <w:lang w:val="en-NZ"/>
               </w:rPr>
-              <w:t xml:space="preserve">Redirected to the </w:t>
-            </w:r>
-            <w:r>
-              <w:rPr>
-                <w:lang w:val="en-NZ"/>
-              </w:rPr>
-              <w:t>senior</w:t>
-            </w:r>
-            <w:r>
-              <w:rPr>
-                <w:lang w:val="en-NZ"/>
-              </w:rPr>
-              <w:t xml:space="preserve"> uniform page</w:t>
+              <w:t>Redirected to the senior uniform page</w:t>
             </w:r>
           </w:p>
         </w:tc>
@@ -1427,13 +1431,7 @@
               <w:rPr>
                 <w:lang w:val="en-NZ"/>
               </w:rPr>
-              <w:t xml:space="preserve">Redirected to the </w:t>
-            </w:r>
-            <w:r>
-              <w:rPr>
-                <w:lang w:val="en-NZ"/>
-              </w:rPr>
-              <w:t>shop location page</w:t>
+              <w:t>Redirected to the shop location page</w:t>
             </w:r>
           </w:p>
         </w:tc>
@@ -1865,8 +1863,6 @@
               </w:rPr>
               <w:t>none</w:t>
             </w:r>
-            <w:bookmarkStart w:id="0" w:name="_GoBack"/>
-            <w:bookmarkEnd w:id="0"/>
           </w:p>
         </w:tc>
       </w:tr>
@@ -1893,12 +1889,12 @@
       </w:tblPr>
       <w:tblGrid>
         <w:gridCol w:w="565"/>
-        <w:gridCol w:w="5514"/>
-        <w:gridCol w:w="1055"/>
-        <w:gridCol w:w="1105"/>
-        <w:gridCol w:w="2103"/>
-        <w:gridCol w:w="2103"/>
-        <w:gridCol w:w="1945"/>
+        <w:gridCol w:w="4250"/>
+        <w:gridCol w:w="2319"/>
+        <w:gridCol w:w="941"/>
+        <w:gridCol w:w="2268"/>
+        <w:gridCol w:w="2410"/>
+        <w:gridCol w:w="1637"/>
       </w:tblGrid>
       <w:tr>
         <w:tc>
@@ -1926,7 +1922,7 @@
         </w:tc>
         <w:tc>
           <w:tcPr>
-            <w:tcW w:w="5514" w:type="dxa"/>
+            <w:tcW w:w="4250" w:type="dxa"/>
           </w:tcPr>
           <w:p>
             <w:pPr>
@@ -1948,7 +1944,7 @@
         </w:tc>
         <w:tc>
           <w:tcPr>
-            <w:tcW w:w="1055" w:type="dxa"/>
+            <w:tcW w:w="2319" w:type="dxa"/>
           </w:tcPr>
           <w:p>
             <w:pPr>
@@ -1970,7 +1966,7 @@
         </w:tc>
         <w:tc>
           <w:tcPr>
-            <w:tcW w:w="1105" w:type="dxa"/>
+            <w:tcW w:w="941" w:type="dxa"/>
           </w:tcPr>
           <w:p>
             <w:pPr>
@@ -1992,7 +1988,7 @@
         </w:tc>
         <w:tc>
           <w:tcPr>
-            <w:tcW w:w="2103" w:type="dxa"/>
+            <w:tcW w:w="2268" w:type="dxa"/>
           </w:tcPr>
           <w:p>
             <w:pPr>
@@ -2014,7 +2010,7 @@
         </w:tc>
         <w:tc>
           <w:tcPr>
-            <w:tcW w:w="2103" w:type="dxa"/>
+            <w:tcW w:w="2410" w:type="dxa"/>
           </w:tcPr>
           <w:p>
             <w:pPr>
@@ -2036,7 +2032,7 @@
         </w:tc>
         <w:tc>
           <w:tcPr>
-            <w:tcW w:w="1945" w:type="dxa"/>
+            <w:tcW w:w="1637" w:type="dxa"/>
           </w:tcPr>
           <w:p>
             <w:pPr>
@@ -2069,78 +2065,120 @@
                 <w:lang w:val="en-NZ"/>
               </w:rPr>
             </w:pPr>
-          </w:p>
-        </w:tc>
-        <w:tc>
-          <w:tcPr>
-            <w:tcW w:w="5514" w:type="dxa"/>
-          </w:tcPr>
-          <w:p>
-            <w:pPr>
-              <w:rPr>
-                <w:lang w:val="en-NZ"/>
-              </w:rPr>
-            </w:pPr>
-          </w:p>
-        </w:tc>
-        <w:tc>
-          <w:tcPr>
-            <w:tcW w:w="1055" w:type="dxa"/>
-          </w:tcPr>
-          <w:p>
-            <w:pPr>
-              <w:rPr>
-                <w:lang w:val="en-NZ"/>
-              </w:rPr>
-            </w:pPr>
-          </w:p>
-        </w:tc>
-        <w:tc>
-          <w:tcPr>
-            <w:tcW w:w="1105" w:type="dxa"/>
-          </w:tcPr>
-          <w:p>
-            <w:pPr>
-              <w:rPr>
-                <w:lang w:val="en-NZ"/>
-              </w:rPr>
-            </w:pPr>
-          </w:p>
-        </w:tc>
-        <w:tc>
-          <w:tcPr>
-            <w:tcW w:w="2103" w:type="dxa"/>
-          </w:tcPr>
-          <w:p>
-            <w:pPr>
-              <w:rPr>
-                <w:lang w:val="en-NZ"/>
-              </w:rPr>
-            </w:pPr>
-          </w:p>
-        </w:tc>
-        <w:tc>
-          <w:tcPr>
-            <w:tcW w:w="2103" w:type="dxa"/>
-          </w:tcPr>
-          <w:p>
-            <w:pPr>
-              <w:rPr>
-                <w:lang w:val="en-NZ"/>
-              </w:rPr>
-            </w:pPr>
-          </w:p>
-        </w:tc>
-        <w:tc>
-          <w:tcPr>
-            <w:tcW w:w="1945" w:type="dxa"/>
-          </w:tcPr>
-          <w:p>
-            <w:pPr>
-              <w:rPr>
-                <w:lang w:val="en-NZ"/>
-              </w:rPr>
-            </w:pPr>
+            <w:r>
+              <w:rPr>
+                <w:lang w:val="en-NZ"/>
+              </w:rPr>
+              <w:t>1</w:t>
+            </w:r>
+          </w:p>
+        </w:tc>
+        <w:tc>
+          <w:tcPr>
+            <w:tcW w:w="4250" w:type="dxa"/>
+          </w:tcPr>
+          <w:p>
+            <w:pPr>
+              <w:rPr>
+                <w:lang w:val="en-NZ"/>
+              </w:rPr>
+            </w:pPr>
+            <w:r>
+              <w:rPr>
+                <w:lang w:val="en-NZ"/>
+              </w:rPr>
+              <w:t>Testing to see if the link to page 1,2,3 (senior, junior uniform and location page)</w:t>
+            </w:r>
+          </w:p>
+        </w:tc>
+        <w:tc>
+          <w:tcPr>
+            <w:tcW w:w="2319" w:type="dxa"/>
+          </w:tcPr>
+          <w:p>
+            <w:pPr>
+              <w:rPr>
+                <w:lang w:val="en-NZ"/>
+              </w:rPr>
+            </w:pPr>
+            <w:r>
+              <w:rPr>
+                <w:lang w:val="en-NZ"/>
+              </w:rPr>
+              <w:t>Clicking links from each page</w:t>
+            </w:r>
+          </w:p>
+        </w:tc>
+        <w:tc>
+          <w:tcPr>
+            <w:tcW w:w="941" w:type="dxa"/>
+          </w:tcPr>
+          <w:p>
+            <w:pPr>
+              <w:rPr>
+                <w:lang w:val="en-NZ"/>
+              </w:rPr>
+            </w:pPr>
+            <w:r>
+              <w:rPr>
+                <w:lang w:val="en-NZ"/>
+              </w:rPr>
+              <w:t>HCI</w:t>
+            </w:r>
+          </w:p>
+        </w:tc>
+        <w:tc>
+          <w:tcPr>
+            <w:tcW w:w="2268" w:type="dxa"/>
+          </w:tcPr>
+          <w:p>
+            <w:pPr>
+              <w:rPr>
+                <w:lang w:val="en-NZ"/>
+              </w:rPr>
+            </w:pPr>
+            <w:r>
+              <w:rPr>
+                <w:lang w:val="en-NZ"/>
+              </w:rPr>
+              <w:t>All links will be functional and will redirect me to each page</w:t>
+            </w:r>
+          </w:p>
+        </w:tc>
+        <w:tc>
+          <w:tcPr>
+            <w:tcW w:w="2410" w:type="dxa"/>
+          </w:tcPr>
+          <w:p>
+            <w:pPr>
+              <w:rPr>
+                <w:lang w:val="en-NZ"/>
+              </w:rPr>
+            </w:pPr>
+            <w:r>
+              <w:rPr>
+                <w:lang w:val="en-NZ"/>
+              </w:rPr>
+              <w:t>All links work as intended</w:t>
+            </w:r>
+          </w:p>
+        </w:tc>
+        <w:tc>
+          <w:tcPr>
+            <w:tcW w:w="1637" w:type="dxa"/>
+          </w:tcPr>
+          <w:p>
+            <w:pPr>
+              <w:rPr>
+                <w:lang w:val="en-NZ"/>
+              </w:rPr>
+            </w:pPr>
+            <w:r>
+              <w:rPr>
+                <w:lang w:val="en-NZ"/>
+              </w:rPr>
+              <w:t xml:space="preserve">None </w:t>
+            </w:r>
           </w:p>
         </w:tc>
       </w:tr>
@@ -2156,78 +2194,120 @@
                 <w:lang w:val="en-NZ"/>
               </w:rPr>
             </w:pPr>
-          </w:p>
-        </w:tc>
-        <w:tc>
-          <w:tcPr>
-            <w:tcW w:w="5514" w:type="dxa"/>
-          </w:tcPr>
-          <w:p>
-            <w:pPr>
-              <w:rPr>
-                <w:lang w:val="en-NZ"/>
-              </w:rPr>
-            </w:pPr>
-          </w:p>
-        </w:tc>
-        <w:tc>
-          <w:tcPr>
-            <w:tcW w:w="1055" w:type="dxa"/>
-          </w:tcPr>
-          <w:p>
-            <w:pPr>
-              <w:rPr>
-                <w:lang w:val="en-NZ"/>
-              </w:rPr>
-            </w:pPr>
-          </w:p>
-        </w:tc>
-        <w:tc>
-          <w:tcPr>
-            <w:tcW w:w="1105" w:type="dxa"/>
-          </w:tcPr>
-          <w:p>
-            <w:pPr>
-              <w:rPr>
-                <w:lang w:val="en-NZ"/>
-              </w:rPr>
-            </w:pPr>
-          </w:p>
-        </w:tc>
-        <w:tc>
-          <w:tcPr>
-            <w:tcW w:w="2103" w:type="dxa"/>
-          </w:tcPr>
-          <w:p>
-            <w:pPr>
-              <w:rPr>
-                <w:lang w:val="en-NZ"/>
-              </w:rPr>
-            </w:pPr>
-          </w:p>
-        </w:tc>
-        <w:tc>
-          <w:tcPr>
-            <w:tcW w:w="2103" w:type="dxa"/>
-          </w:tcPr>
-          <w:p>
-            <w:pPr>
-              <w:rPr>
-                <w:lang w:val="en-NZ"/>
-              </w:rPr>
-            </w:pPr>
-          </w:p>
-        </w:tc>
-        <w:tc>
-          <w:tcPr>
-            <w:tcW w:w="1945" w:type="dxa"/>
-          </w:tcPr>
-          <w:p>
-            <w:pPr>
-              <w:rPr>
-                <w:lang w:val="en-NZ"/>
-              </w:rPr>
-            </w:pPr>
+            <w:r>
+              <w:rPr>
+                <w:lang w:val="en-NZ"/>
+              </w:rPr>
+              <w:t>2</w:t>
+            </w:r>
+          </w:p>
+        </w:tc>
+        <w:tc>
+          <w:tcPr>
+            <w:tcW w:w="4250" w:type="dxa"/>
+          </w:tcPr>
+          <w:p>
+            <w:pPr>
+              <w:rPr>
+                <w:lang w:val="en-NZ"/>
+              </w:rPr>
+            </w:pPr>
+            <w:r>
+              <w:rPr>
+                <w:lang w:val="en-NZ"/>
+              </w:rPr>
+              <w:t xml:space="preserve">Testing to check that all images load as intended </w:t>
+            </w:r>
+          </w:p>
+        </w:tc>
+        <w:tc>
+          <w:tcPr>
+            <w:tcW w:w="2319" w:type="dxa"/>
+          </w:tcPr>
+          <w:p>
+            <w:pPr>
+              <w:rPr>
+                <w:lang w:val="en-NZ"/>
+              </w:rPr>
+            </w:pPr>
+            <w:r>
+              <w:rPr>
+                <w:lang w:val="en-NZ"/>
+              </w:rPr>
+              <w:t>Looking to see if all images load</w:t>
+            </w:r>
+          </w:p>
+        </w:tc>
+        <w:tc>
+          <w:tcPr>
+            <w:tcW w:w="941" w:type="dxa"/>
+          </w:tcPr>
+          <w:p>
+            <w:pPr>
+              <w:rPr>
+                <w:lang w:val="en-NZ"/>
+              </w:rPr>
+            </w:pPr>
+            <w:r>
+              <w:rPr>
+                <w:lang w:val="en-NZ"/>
+              </w:rPr>
+              <w:t>HCI</w:t>
+            </w:r>
+          </w:p>
+        </w:tc>
+        <w:tc>
+          <w:tcPr>
+            <w:tcW w:w="2268" w:type="dxa"/>
+          </w:tcPr>
+          <w:p>
+            <w:pPr>
+              <w:rPr>
+                <w:lang w:val="en-NZ"/>
+              </w:rPr>
+            </w:pPr>
+            <w:r>
+              <w:rPr>
+                <w:lang w:val="en-NZ"/>
+              </w:rPr>
+              <w:t xml:space="preserve">All images will load and be visible </w:t>
+            </w:r>
+          </w:p>
+        </w:tc>
+        <w:tc>
+          <w:tcPr>
+            <w:tcW w:w="2410" w:type="dxa"/>
+          </w:tcPr>
+          <w:p>
+            <w:pPr>
+              <w:rPr>
+                <w:lang w:val="en-NZ"/>
+              </w:rPr>
+            </w:pPr>
+            <w:r>
+              <w:rPr>
+                <w:lang w:val="en-NZ"/>
+              </w:rPr>
+              <w:t>All images loaded as intended</w:t>
+            </w:r>
+          </w:p>
+        </w:tc>
+        <w:tc>
+          <w:tcPr>
+            <w:tcW w:w="1637" w:type="dxa"/>
+          </w:tcPr>
+          <w:p>
+            <w:pPr>
+              <w:rPr>
+                <w:lang w:val="en-NZ"/>
+              </w:rPr>
+            </w:pPr>
+            <w:r>
+              <w:rPr>
+                <w:lang w:val="en-NZ"/>
+              </w:rPr>
+              <w:t xml:space="preserve">None </w:t>
+            </w:r>
           </w:p>
         </w:tc>
       </w:tr>
@@ -2243,339 +2323,126 @@
                 <w:lang w:val="en-NZ"/>
               </w:rPr>
             </w:pPr>
-          </w:p>
-        </w:tc>
-        <w:tc>
-          <w:tcPr>
-            <w:tcW w:w="5514" w:type="dxa"/>
-          </w:tcPr>
-          <w:p>
-            <w:pPr>
-              <w:rPr>
-                <w:lang w:val="en-NZ"/>
-              </w:rPr>
-            </w:pPr>
-          </w:p>
-        </w:tc>
-        <w:tc>
-          <w:tcPr>
-            <w:tcW w:w="1055" w:type="dxa"/>
-          </w:tcPr>
-          <w:p>
-            <w:pPr>
-              <w:rPr>
-                <w:lang w:val="en-NZ"/>
-              </w:rPr>
-            </w:pPr>
-          </w:p>
-        </w:tc>
-        <w:tc>
-          <w:tcPr>
-            <w:tcW w:w="1105" w:type="dxa"/>
-          </w:tcPr>
-          <w:p>
-            <w:pPr>
-              <w:rPr>
-                <w:lang w:val="en-NZ"/>
-              </w:rPr>
-            </w:pPr>
-          </w:p>
-        </w:tc>
-        <w:tc>
-          <w:tcPr>
-            <w:tcW w:w="2103" w:type="dxa"/>
-          </w:tcPr>
-          <w:p>
-            <w:pPr>
-              <w:rPr>
-                <w:lang w:val="en-NZ"/>
-              </w:rPr>
-            </w:pPr>
-          </w:p>
-        </w:tc>
-        <w:tc>
-          <w:tcPr>
-            <w:tcW w:w="2103" w:type="dxa"/>
-          </w:tcPr>
-          <w:p>
-            <w:pPr>
-              <w:rPr>
-                <w:lang w:val="en-NZ"/>
-              </w:rPr>
-            </w:pPr>
-          </w:p>
-        </w:tc>
-        <w:tc>
-          <w:tcPr>
-            <w:tcW w:w="1945" w:type="dxa"/>
-          </w:tcPr>
-          <w:p>
-            <w:pPr>
-              <w:rPr>
-                <w:lang w:val="en-NZ"/>
-              </w:rPr>
-            </w:pPr>
-          </w:p>
-        </w:tc>
-      </w:tr>
-      <w:tr>
-        <w:tc>
-          <w:tcPr>
-            <w:tcW w:w="565" w:type="dxa"/>
-          </w:tcPr>
-          <w:p>
-            <w:pPr>
-              <w:jc w:val="center"/>
-              <w:rPr>
-                <w:lang w:val="en-NZ"/>
-              </w:rPr>
-            </w:pPr>
-          </w:p>
-        </w:tc>
-        <w:tc>
-          <w:tcPr>
-            <w:tcW w:w="5514" w:type="dxa"/>
-          </w:tcPr>
-          <w:p>
-            <w:pPr>
-              <w:rPr>
-                <w:lang w:val="en-NZ"/>
-              </w:rPr>
-            </w:pPr>
-          </w:p>
-        </w:tc>
-        <w:tc>
-          <w:tcPr>
-            <w:tcW w:w="1055" w:type="dxa"/>
-          </w:tcPr>
-          <w:p>
-            <w:pPr>
-              <w:rPr>
-                <w:lang w:val="en-NZ"/>
-              </w:rPr>
-            </w:pPr>
-          </w:p>
-        </w:tc>
-        <w:tc>
-          <w:tcPr>
-            <w:tcW w:w="1105" w:type="dxa"/>
-          </w:tcPr>
-          <w:p>
-            <w:pPr>
-              <w:rPr>
-                <w:lang w:val="en-NZ"/>
-              </w:rPr>
-            </w:pPr>
-          </w:p>
-        </w:tc>
-        <w:tc>
-          <w:tcPr>
-            <w:tcW w:w="2103" w:type="dxa"/>
-          </w:tcPr>
-          <w:p>
-            <w:pPr>
-              <w:rPr>
-                <w:lang w:val="en-NZ"/>
-              </w:rPr>
-            </w:pPr>
-          </w:p>
-        </w:tc>
-        <w:tc>
-          <w:tcPr>
-            <w:tcW w:w="2103" w:type="dxa"/>
-          </w:tcPr>
-          <w:p>
-            <w:pPr>
-              <w:rPr>
-                <w:lang w:val="en-NZ"/>
-              </w:rPr>
-            </w:pPr>
-          </w:p>
-        </w:tc>
-        <w:tc>
-          <w:tcPr>
-            <w:tcW w:w="1945" w:type="dxa"/>
-          </w:tcPr>
-          <w:p>
-            <w:pPr>
-              <w:rPr>
-                <w:lang w:val="en-NZ"/>
-              </w:rPr>
-            </w:pPr>
-          </w:p>
-        </w:tc>
-      </w:tr>
-      <w:tr>
-        <w:tc>
-          <w:tcPr>
-            <w:tcW w:w="565" w:type="dxa"/>
-          </w:tcPr>
-          <w:p>
-            <w:pPr>
-              <w:jc w:val="center"/>
-              <w:rPr>
-                <w:lang w:val="en-NZ"/>
-              </w:rPr>
-            </w:pPr>
-          </w:p>
-        </w:tc>
-        <w:tc>
-          <w:tcPr>
-            <w:tcW w:w="5514" w:type="dxa"/>
-          </w:tcPr>
-          <w:p>
-            <w:pPr>
-              <w:rPr>
-                <w:lang w:val="en-NZ"/>
-              </w:rPr>
-            </w:pPr>
-          </w:p>
-        </w:tc>
-        <w:tc>
-          <w:tcPr>
-            <w:tcW w:w="1055" w:type="dxa"/>
-          </w:tcPr>
-          <w:p>
-            <w:pPr>
-              <w:rPr>
-                <w:lang w:val="en-NZ"/>
-              </w:rPr>
-            </w:pPr>
-          </w:p>
-        </w:tc>
-        <w:tc>
-          <w:tcPr>
-            <w:tcW w:w="1105" w:type="dxa"/>
-          </w:tcPr>
-          <w:p>
-            <w:pPr>
-              <w:rPr>
-                <w:lang w:val="en-NZ"/>
-              </w:rPr>
-            </w:pPr>
-          </w:p>
-        </w:tc>
-        <w:tc>
-          <w:tcPr>
-            <w:tcW w:w="2103" w:type="dxa"/>
-          </w:tcPr>
-          <w:p>
-            <w:pPr>
-              <w:rPr>
-                <w:lang w:val="en-NZ"/>
-              </w:rPr>
-            </w:pPr>
-          </w:p>
-        </w:tc>
-        <w:tc>
-          <w:tcPr>
-            <w:tcW w:w="2103" w:type="dxa"/>
-          </w:tcPr>
-          <w:p>
-            <w:pPr>
-              <w:rPr>
-                <w:lang w:val="en-NZ"/>
-              </w:rPr>
-            </w:pPr>
-          </w:p>
-        </w:tc>
-        <w:tc>
-          <w:tcPr>
-            <w:tcW w:w="1945" w:type="dxa"/>
-          </w:tcPr>
-          <w:p>
-            <w:pPr>
-              <w:rPr>
-                <w:lang w:val="en-NZ"/>
-              </w:rPr>
-            </w:pPr>
-          </w:p>
-        </w:tc>
-      </w:tr>
-      <w:tr>
-        <w:tc>
-          <w:tcPr>
-            <w:tcW w:w="565" w:type="dxa"/>
-          </w:tcPr>
-          <w:p>
-            <w:pPr>
-              <w:jc w:val="center"/>
-              <w:rPr>
-                <w:lang w:val="en-NZ"/>
-              </w:rPr>
-            </w:pPr>
-          </w:p>
-        </w:tc>
-        <w:tc>
-          <w:tcPr>
-            <w:tcW w:w="5514" w:type="dxa"/>
-          </w:tcPr>
-          <w:p>
-            <w:pPr>
-              <w:rPr>
-                <w:lang w:val="en-NZ"/>
-              </w:rPr>
-            </w:pPr>
-          </w:p>
-        </w:tc>
-        <w:tc>
-          <w:tcPr>
-            <w:tcW w:w="1055" w:type="dxa"/>
-          </w:tcPr>
-          <w:p>
-            <w:pPr>
-              <w:rPr>
-                <w:lang w:val="en-NZ"/>
-              </w:rPr>
-            </w:pPr>
-          </w:p>
-        </w:tc>
-        <w:tc>
-          <w:tcPr>
-            <w:tcW w:w="1105" w:type="dxa"/>
-          </w:tcPr>
-          <w:p>
-            <w:pPr>
-              <w:rPr>
-                <w:lang w:val="en-NZ"/>
-              </w:rPr>
-            </w:pPr>
-          </w:p>
-        </w:tc>
-        <w:tc>
-          <w:tcPr>
-            <w:tcW w:w="2103" w:type="dxa"/>
-          </w:tcPr>
-          <w:p>
-            <w:pPr>
-              <w:rPr>
-                <w:lang w:val="en-NZ"/>
-              </w:rPr>
-            </w:pPr>
-          </w:p>
-        </w:tc>
-        <w:tc>
-          <w:tcPr>
-            <w:tcW w:w="2103" w:type="dxa"/>
-          </w:tcPr>
-          <w:p>
-            <w:pPr>
-              <w:rPr>
-                <w:lang w:val="en-NZ"/>
-              </w:rPr>
-            </w:pPr>
-          </w:p>
-        </w:tc>
-        <w:tc>
-          <w:tcPr>
-            <w:tcW w:w="1945" w:type="dxa"/>
-          </w:tcPr>
-          <w:p>
-            <w:pPr>
-              <w:rPr>
-                <w:lang w:val="en-NZ"/>
-              </w:rPr>
-            </w:pPr>
+            <w:r>
+              <w:rPr>
+                <w:lang w:val="en-NZ"/>
+              </w:rPr>
+              <w:t>3</w:t>
+            </w:r>
+          </w:p>
+        </w:tc>
+        <w:tc>
+          <w:tcPr>
+            <w:tcW w:w="4250" w:type="dxa"/>
+          </w:tcPr>
+          <w:p>
+            <w:pPr>
+              <w:rPr>
+                <w:lang w:val="en-NZ"/>
+              </w:rPr>
+            </w:pPr>
+            <w:r>
+              <w:rPr>
+                <w:lang w:val="en-NZ"/>
+              </w:rPr>
+              <w:t>Making sure there are no errors in text</w:t>
+            </w:r>
+          </w:p>
+        </w:tc>
+        <w:tc>
+          <w:tcPr>
+            <w:tcW w:w="2319" w:type="dxa"/>
+          </w:tcPr>
+          <w:p>
+            <w:pPr>
+              <w:rPr>
+                <w:lang w:val="en-NZ"/>
+              </w:rPr>
+            </w:pPr>
+            <w:r>
+              <w:rPr>
+                <w:lang w:val="en-NZ"/>
+              </w:rPr>
+              <w:t>Reading to make sure text makes sense</w:t>
+            </w:r>
+          </w:p>
+        </w:tc>
+        <w:tc>
+          <w:tcPr>
+            <w:tcW w:w="941" w:type="dxa"/>
+          </w:tcPr>
+          <w:p>
+            <w:pPr>
+              <w:rPr>
+                <w:lang w:val="en-NZ"/>
+              </w:rPr>
+            </w:pPr>
+            <w:r>
+              <w:rPr>
+                <w:lang w:val="en-NZ"/>
+              </w:rPr>
+              <w:t>HCI</w:t>
+            </w:r>
+          </w:p>
+        </w:tc>
+        <w:tc>
+          <w:tcPr>
+            <w:tcW w:w="2268" w:type="dxa"/>
+          </w:tcPr>
+          <w:p>
+            <w:pPr>
+              <w:rPr>
+                <w:lang w:val="en-NZ"/>
+              </w:rPr>
+            </w:pPr>
+            <w:r>
+              <w:rPr>
+                <w:lang w:val="en-NZ"/>
+              </w:rPr>
+              <w:t xml:space="preserve">All text will make </w:t>
+            </w:r>
+            <w:r>
+              <w:rPr>
+                <w:lang w:val="en-NZ"/>
+              </w:rPr>
+              <w:t>sense</w:t>
+            </w:r>
+          </w:p>
+        </w:tc>
+        <w:tc>
+          <w:tcPr>
+            <w:tcW w:w="2410" w:type="dxa"/>
+          </w:tcPr>
+          <w:p>
+            <w:pPr>
+              <w:rPr>
+                <w:lang w:val="en-NZ"/>
+              </w:rPr>
+            </w:pPr>
+            <w:r>
+              <w:rPr>
+                <w:lang w:val="en-NZ"/>
+              </w:rPr>
+              <w:t xml:space="preserve">Most text made sense. But some text needed small grammar improvements </w:t>
+            </w:r>
+          </w:p>
+        </w:tc>
+        <w:tc>
+          <w:tcPr>
+            <w:tcW w:w="1637" w:type="dxa"/>
+          </w:tcPr>
+          <w:p>
+            <w:pPr>
+              <w:rPr>
+                <w:lang w:val="en-NZ"/>
+              </w:rPr>
+            </w:pPr>
+            <w:r>
+              <w:rPr>
+                <w:lang w:val="en-NZ"/>
+              </w:rPr>
+              <w:t xml:space="preserve">Some text change to make more sense </w:t>
+            </w:r>
           </w:p>
         </w:tc>
       </w:tr>
@@ -2586,132 +2453,8 @@
           <w:lang w:val="en-NZ"/>
         </w:rPr>
       </w:pPr>
-    </w:p>
-    <w:p>
-      <w:pPr>
-        <w:rPr>
-          <w:lang w:val="en-NZ"/>
-        </w:rPr>
-      </w:pPr>
-    </w:p>
-    <w:p>
-      <w:pPr>
-        <w:pStyle w:val="Heading1"/>
-        <w:rPr>
-          <w:lang w:val="en-NZ"/>
-        </w:rPr>
-      </w:pPr>
-      <w:r>
-        <w:rPr>
-          <w:lang w:val="en-NZ"/>
-        </w:rPr>
-        <w:t>Additional Information</w:t>
-      </w:r>
-    </w:p>
-    <w:p>
-      <w:pPr>
-        <w:rPr>
-          <w:lang w:val="en-NZ"/>
-        </w:rPr>
-      </w:pPr>
-      <w:r>
-        <w:rPr>
-          <w:lang w:val="en-NZ"/>
-        </w:rPr>
-        <w:t>Use this section to show extra information for each test if needed. This could be screenshots of parts of code to highlight what you have tested. You do not need to do this for all tests.</w:t>
-      </w:r>
-    </w:p>
-    <w:tbl>
-      <w:tblPr>
-        <w:tblStyle w:val="TableGrid"/>
-        <w:tblW w:w="0" w:type="auto"/>
-        <w:tblLook w:val="04A0" w:firstRow="1" w:lastRow="0" w:firstColumn="1" w:lastColumn="0" w:noHBand="0" w:noVBand="1"/>
-      </w:tblPr>
-      <w:tblGrid>
-        <w:gridCol w:w="1129"/>
-        <w:gridCol w:w="13261"/>
-      </w:tblGrid>
-      <w:tr>
-        <w:tc>
-          <w:tcPr>
-            <w:tcW w:w="1129" w:type="dxa"/>
-          </w:tcPr>
-          <w:p>
-            <w:pPr>
-              <w:jc w:val="center"/>
-              <w:rPr>
-                <w:b/>
-                <w:bCs/>
-                <w:lang w:val="en-NZ"/>
-              </w:rPr>
-            </w:pPr>
-            <w:r>
-              <w:rPr>
-                <w:b/>
-                <w:bCs/>
-                <w:lang w:val="en-NZ"/>
-              </w:rPr>
-              <w:t>Test No</w:t>
-            </w:r>
-          </w:p>
-        </w:tc>
-        <w:tc>
-          <w:tcPr>
-            <w:tcW w:w="13261" w:type="dxa"/>
-          </w:tcPr>
-          <w:p>
-            <w:pPr>
-              <w:rPr>
-                <w:b/>
-                <w:bCs/>
-                <w:lang w:val="en-NZ"/>
-              </w:rPr>
-            </w:pPr>
-            <w:r>
-              <w:rPr>
-                <w:b/>
-                <w:bCs/>
-                <w:lang w:val="en-NZ"/>
-              </w:rPr>
-              <w:t>Explanation / Screenshots</w:t>
-            </w:r>
-          </w:p>
-        </w:tc>
-      </w:tr>
-      <w:tr>
-        <w:tc>
-          <w:tcPr>
-            <w:tcW w:w="1129" w:type="dxa"/>
-          </w:tcPr>
-          <w:p>
-            <w:pPr>
-              <w:jc w:val="center"/>
-              <w:rPr>
-                <w:lang w:val="en-NZ"/>
-              </w:rPr>
-            </w:pPr>
-          </w:p>
-        </w:tc>
-        <w:tc>
-          <w:tcPr>
-            <w:tcW w:w="13261" w:type="dxa"/>
-          </w:tcPr>
-          <w:p>
-            <w:pPr>
-              <w:rPr>
-                <w:lang w:val="en-NZ"/>
-              </w:rPr>
-            </w:pPr>
-          </w:p>
-        </w:tc>
-      </w:tr>
-    </w:tbl>
-    <w:p>
-      <w:pPr>
-        <w:rPr>
-          <w:lang w:val="en-NZ"/>
-        </w:rPr>
-      </w:pPr>
+      <w:bookmarkStart w:id="0" w:name="_GoBack"/>
+      <w:bookmarkEnd w:id="0"/>
     </w:p>
     <w:sectPr>
       <w:headerReference w:type="default" r:id="rId12"/>
@@ -5276,6 +5019,21 @@
 </file>
 
 <file path=customXml/item1.xml><?xml version="1.0" encoding="utf-8"?>
+<p:properties xmlns:p="http://schemas.microsoft.com/office/2006/metadata/properties" xmlns:xsi="http://www.w3.org/2001/XMLSchema-instance" xmlns:pc="http://schemas.microsoft.com/office/infopath/2007/PartnerControls">
+  <documentManagement/>
+</p:properties>
+</file>
+
+<file path=customXml/item2.xml><?xml version="1.0" encoding="utf-8"?>
+<?mso-contentType ?>
+<FormTemplates xmlns="http://schemas.microsoft.com/sharepoint/v3/contenttype/forms">
+  <Display>DocumentLibraryForm</Display>
+  <Edit>DocumentLibraryForm</Edit>
+  <New>DocumentLibraryForm</New>
+</FormTemplates>
+</file>
+
+<file path=customXml/item3.xml><?xml version="1.0" encoding="utf-8"?>
 <ct:contentTypeSchema xmlns:ct="http://schemas.microsoft.com/office/2006/metadata/contentType" xmlns:ma="http://schemas.microsoft.com/office/2006/metadata/properties/metaAttributes" ct:_="" ma:_="" ma:contentTypeName="Document" ma:contentTypeID="0x0101003FF78851E1F25E4DB3F08E98350C15E6" ma:contentTypeVersion="12" ma:contentTypeDescription="Create a new document." ma:contentTypeScope="" ma:versionID="79c0ecb9f3758f88e38aa48afa637a6f">
   <xsd:schema xmlns:xsd="http://www.w3.org/2001/XMLSchema" xmlns:xs="http://www.w3.org/2001/XMLSchema" xmlns:p="http://schemas.microsoft.com/office/2006/metadata/properties" xmlns:ns3="8ee3e7d8-258a-4751-9f1d-69364060795e" xmlns:ns4="34d5a33b-a77b-407b-b57b-ef6ec9645c6a" targetNamespace="http://schemas.microsoft.com/office/2006/metadata/properties" ma:root="true" ma:fieldsID="e7173e5e9da2467081f8dd54f7e8f787" ns3:_="" ns4:_="">
     <xsd:import namespace="8ee3e7d8-258a-4751-9f1d-69364060795e"/>
@@ -5492,26 +5250,28 @@
 </ct:contentTypeSchema>
 </file>
 
-<file path=customXml/item2.xml><?xml version="1.0" encoding="utf-8"?>
-<?mso-contentType ?>
-<FormTemplates xmlns="http://schemas.microsoft.com/sharepoint/v3/contenttype/forms">
-  <Display>DocumentLibraryForm</Display>
-  <Edit>DocumentLibraryForm</Edit>
-  <New>DocumentLibraryForm</New>
-</FormTemplates>
-</file>
-
-<file path=customXml/item3.xml><?xml version="1.0" encoding="utf-8"?>
-<p:properties xmlns:p="http://schemas.microsoft.com/office/2006/metadata/properties" xmlns:xsi="http://www.w3.org/2001/XMLSchema-instance" xmlns:pc="http://schemas.microsoft.com/office/infopath/2007/PartnerControls">
-  <documentManagement/>
-</p:properties>
-</file>
-
 <file path=customXml/item4.xml><?xml version="1.0" encoding="utf-8"?>
 <b:Sources xmlns:b="http://schemas.openxmlformats.org/officeDocument/2006/bibliography" xmlns="http://schemas.openxmlformats.org/officeDocument/2006/bibliography" SelectedStyle="\APASixthEditionOfficeOnline.xsl" StyleName="APA" Version="6"/>
 </file>
 
 <file path=customXml/itemProps1.xml><?xml version="1.0" encoding="utf-8"?>
+<ds:datastoreItem xmlns:ds="http://schemas.openxmlformats.org/officeDocument/2006/customXml" ds:itemID="{0D176E42-9249-4E27-8105-A46063022221}">
+  <ds:schemaRefs>
+    <ds:schemaRef ds:uri="http://schemas.microsoft.com/office/2006/metadata/properties"/>
+    <ds:schemaRef ds:uri="http://schemas.microsoft.com/office/infopath/2007/PartnerControls"/>
+  </ds:schemaRefs>
+</ds:datastoreItem>
+</file>
+
+<file path=customXml/itemProps2.xml><?xml version="1.0" encoding="utf-8"?>
+<ds:datastoreItem xmlns:ds="http://schemas.openxmlformats.org/officeDocument/2006/customXml" ds:itemID="{214D9496-1F0A-4679-B301-32ED5E2B3A70}">
+  <ds:schemaRefs>
+    <ds:schemaRef ds:uri="http://schemas.microsoft.com/sharepoint/v3/contenttype/forms"/>
+  </ds:schemaRefs>
+</ds:datastoreItem>
+</file>
+
+<file path=customXml/itemProps3.xml><?xml version="1.0" encoding="utf-8"?>
 <ds:datastoreItem xmlns:ds="http://schemas.openxmlformats.org/officeDocument/2006/customXml" ds:itemID="{367749D6-56F9-41D5-BE95-26C530BC90B4}">
   <ds:schemaRefs>
     <ds:schemaRef ds:uri="http://schemas.microsoft.com/office/2006/metadata/contentType"/>
@@ -5530,25 +5290,8 @@
 </ds:datastoreItem>
 </file>
 
-<file path=customXml/itemProps2.xml><?xml version="1.0" encoding="utf-8"?>
-<ds:datastoreItem xmlns:ds="http://schemas.openxmlformats.org/officeDocument/2006/customXml" ds:itemID="{214D9496-1F0A-4679-B301-32ED5E2B3A70}">
-  <ds:schemaRefs>
-    <ds:schemaRef ds:uri="http://schemas.microsoft.com/sharepoint/v3/contenttype/forms"/>
-  </ds:schemaRefs>
-</ds:datastoreItem>
-</file>
-
-<file path=customXml/itemProps3.xml><?xml version="1.0" encoding="utf-8"?>
-<ds:datastoreItem xmlns:ds="http://schemas.openxmlformats.org/officeDocument/2006/customXml" ds:itemID="{0D176E42-9249-4E27-8105-A46063022221}">
-  <ds:schemaRefs>
-    <ds:schemaRef ds:uri="http://schemas.microsoft.com/office/2006/metadata/properties"/>
-    <ds:schemaRef ds:uri="http://schemas.microsoft.com/office/infopath/2007/PartnerControls"/>
-  </ds:schemaRefs>
-</ds:datastoreItem>
-</file>
-
 <file path=customXml/itemProps4.xml><?xml version="1.0" encoding="utf-8"?>
-<ds:datastoreItem xmlns:ds="http://schemas.openxmlformats.org/officeDocument/2006/customXml" ds:itemID="{E1EE3667-B0F4-40C0-B837-89B6630F05FB}">
+<ds:datastoreItem xmlns:ds="http://schemas.openxmlformats.org/officeDocument/2006/customXml" ds:itemID="{B0B1B375-158C-4B07-908A-F1C7A1F7D04C}">
   <ds:schemaRefs>
     <ds:schemaRef ds:uri="http://schemas.openxmlformats.org/officeDocument/2006/bibliography"/>
   </ds:schemaRefs>

</xml_diff>